<commit_message>
Fix bugs on quarterly indicators
</commit_message>
<xml_diff>
--- a/Country Reports/RUS-Recent-Economic-Developments.docx
+++ b/Country Reports/RUS-Recent-Economic-Developments.docx
@@ -26,10 +26,10 @@
         <w:t>GDP growth slowed down from 2.5% in 2018 to 1.3% in 2019. On the demand side, private consumption, accounting for 50.4% of GDP, contributed the most with 1.3 percentage points (pp).</w:t>
       </w:r>
       <w:r>
-        <w:t xml:space="preserve"> Gross capital formation gave 0.8pp.</w:t>
+        <w:t xml:space="preserve"> Gross capital formation shared 0.8pp.</w:t>
       </w:r>
       <w:r>
-        <w:t xml:space="preserve"> Government expenditure shared 0.4pp.</w:t>
+        <w:t xml:space="preserve"> Government expenditure gave 0.4pp.</w:t>
       </w:r>
       <w:r>
         <w:t xml:space="preserve"> On the other hand, net exports subtracted 1.4pp from growth.</w:t>
@@ -96,13 +96,13 @@
         <w:jc w:val="both"/>
       </w:pPr>
       <w:r>
-        <w:t>Gross capital formation picked up by the biggest margin at 3.8% annual growth.</w:t>
+        <w:t>Gross capital formation expanded by the biggest margin at 3.8% annual growth.</w:t>
       </w:r>
       <w:r>
-        <w:t xml:space="preserve"> Private consumption picked up by 2.5%.</w:t>
+        <w:t xml:space="preserve"> Private consumption expanded by 2.5%.</w:t>
       </w:r>
       <w:r>
-        <w:t xml:space="preserve"> Government expenditure expanded by 2.2%.</w:t>
+        <w:t xml:space="preserve"> Government expenditure jumped by 2.2%.</w:t>
       </w:r>
       <w:r>
         <w:t xml:space="preserve"> On the other hand, net exports decreased by 22.3%.</w:t>
@@ -124,7 +124,7 @@
         <w:t>Services grew by the largest edge at 1.6% annual growth.</w:t>
       </w:r>
       <w:r>
-        <w:t xml:space="preserve"> Industry (including construction) increased by 1.0%.</w:t>
+        <w:t xml:space="preserve"> Industry (including construction) jumped by 1.0%.</w:t>
       </w:r>
       <w:r>
         <w:t xml:space="preserve"> Agriculture increased by 0.6%.</w:t>
@@ -135,7 +135,7 @@
         <w:pStyle w:val="Heading2"/>
       </w:pPr>
       <w:r>
-        <w:t>Unemployment plunged; inflation worsened</w:t>
+        <w:t>Unemployment plunged; inflation jumped</w:t>
       </w:r>
     </w:p>
     <w:p>
@@ -143,7 +143,7 @@
         <w:jc w:val="both"/>
       </w:pPr>
       <w:r>
-        <w:t>Unemployment rate plunged from 4.8% in 2018 to 4.5% in 2019. Consequently, inflation worsened from 2.9% to 4.5%. At the end of the year, the central bank set the policy rate at 6.25%.</w:t>
+        <w:t>Unemployment rate plunged from 4.8% in 2018 to 4.5% in 2019. Consequently, inflation jumped from 2.9% to 4.5%. At the end of the year, the central bank set the policy rate at 6.25%.</w:t>
       </w:r>
     </w:p>
     <w:p>
@@ -230,13 +230,13 @@
         <w:jc w:val="both"/>
       </w:pPr>
       <w:r>
-        <w:t>Output plunged by 8.1% year-on-year in Q2 of 2020. Growth in overall economic activity worsened from 1.7% in the previous quarter. Net exports jumped by the biggest margin at 227.5% annual growth.</w:t>
+        <w:t>Output plunged by 8.1% year-on-year in Q2 of 2020. Growth in overall economic activity worsened from 1.7% in the previous quarter. Net exports picked up by the biggest margin at 227.5% annual growth.</w:t>
       </w:r>
       <w:r>
-        <w:t xml:space="preserve"> Government expenditure jumped by 1.6%.</w:t>
+        <w:t xml:space="preserve"> Government expenditure increased by 1.6%.</w:t>
       </w:r>
       <w:r>
-        <w:t xml:space="preserve"> On the other hand, private consumption and gross capital formation decreased by 22.2% and 6.2%, respectively.</w:t>
+        <w:t xml:space="preserve"> On the other hand, private consumption and gross capital formation plunged by 22.2% and 6.2%, respectively.</w:t>
       </w:r>
     </w:p>
     <w:p>
@@ -252,7 +252,7 @@
         <w:jc w:val="both"/>
       </w:pPr>
       <w:r>
-        <w:t>Retail sales contracted by 2.5% year-on-year in October of 2020. Growth in the retail sector jumped from a contraction of 3.1% in September, reflecting increased trade activity.</w:t>
+        <w:t>Retail sales contracted by 2.5% year-on-year in October of 2020. Growth in the retail sector improved from a contraction of 3.1% in September, reflecting increased trade activity.</w:t>
       </w:r>
     </w:p>
     <w:p>
@@ -276,6 +276,22 @@
         <w:pStyle w:val="Heading2"/>
       </w:pPr>
       <w:r>
+        <w:t>Industrial output shrank</w:t>
+      </w:r>
+    </w:p>
+    <w:p>
+      <w:pPr>
+        <w:jc w:val="both"/>
+      </w:pPr>
+      <w:r>
+        <w:t>Industrial production shrank by 5.6% year-on-year in October, a decrease from -5.1% growth in the previous month. Looking at the details, growth in manufacturing declined to -3.5% from -0.7%, while mining and quarrying output growth jumped to -8.8% from -9.5%. Meanwhile, growth in water supply, sewerage, waste management &amp; remediation improved to 1.9% from -0.9%, while electricity, gas, steam and air conditioning supply output growth declined to -3.2% from -2.6%</w:t>
+      </w:r>
+    </w:p>
+    <w:p>
+      <w:pPr>
+        <w:pStyle w:val="Heading2"/>
+      </w:pPr>
+      <w:r>
         <w:t>Inflation jumped</w:t>
       </w:r>
     </w:p>
@@ -284,7 +300,7 @@
         <w:jc w:val="both"/>
       </w:pPr>
       <w:r>
-        <w:t>Overall inflation jumped to 4.0% year-on-year in October from 3.7% in the previous month. Prices for food products jumped to 4.8% from 4.3%, while housing, rent, water, electricity, gas &amp; other fuels worsened to 3.4% from 3.3%. Transportation slowed down to -0.1% from 0.5%, while communication declined to 4.3% from 5.2%. Meanwhile, prices for health/medical care jumped to 4.2% from 4.1%, recreation worsened to 2.3% from 2.0%, and education slowed down to 1.9% from 2.1%</w:t>
+        <w:t>Overall inflation jumped to 4.0% year-on-year in October from 3.7% in the previous month. Prices for food products worsened to 4.8% from 4.3%, while housing, rent, water, electricity, gas &amp; other fuels jumped to 3.4% from 3.3%. Transportation declined to -0.1% from 0.5%, while communication slowed down to 4.3% from 5.2%. Meanwhile, prices for health/medical care rose to 4.2% from 4.1%, recreation jumped to 2.3% from 2.0%, and education declined to 1.9% from 2.1%</w:t>
       </w:r>
     </w:p>
     <w:p>
@@ -292,7 +308,7 @@
         <w:jc w:val="both"/>
       </w:pPr>
       <w:r>
-        <w:t>Russian Federation's central bank kept the official policy rate to 4.25% in November from the same in October.</w:t>
+        <w:t>Russian Federation's central bank held unchanged the official policy rate to 4.25% in November from the same in October.</w:t>
       </w:r>
     </w:p>
     <w:p>

</xml_diff>

<commit_message>
Fix bugs on monthly inflation
</commit_message>
<xml_diff>
--- a/Country Reports/RUS-Recent-Economic-Developments.docx
+++ b/Country Reports/RUS-Recent-Economic-Developments.docx
@@ -15,7 +15,7 @@
         <w:pStyle w:val="Heading1"/>
       </w:pPr>
       <w:r>
-        <w:t>GDP growth in 2019 slowed down</w:t>
+        <w:t>GDP growth in 2019 contracted</w:t>
       </w:r>
     </w:p>
     <w:p>
@@ -23,22 +23,22 @@
         <w:jc w:val="both"/>
       </w:pPr>
       <w:r>
-        <w:t>GDP growth slowed down from 2.5% in 2018 to 1.3% in 2019. On the demand side, private consumption, accounting for 50.4% of GDP, contributed the most with 1.3 percentage points (pp).</w:t>
+        <w:t>GDP growth contracted from 2.5% in 2018 to 1.3% in 2019. On the demand side, private consumption, accounting for 50.4% of GDP, contributed the most with 1.3 percentage points (pp).</w:t>
       </w:r>
       <w:r>
         <w:t xml:space="preserve"> Gross capital formation added 0.8pp.</w:t>
       </w:r>
       <w:r>
-        <w:t xml:space="preserve"> Government expenditure added 0.4pp.</w:t>
+        <w:t xml:space="preserve"> Government expenditure gave 0.4pp.</w:t>
       </w:r>
       <w:r>
-        <w:t xml:space="preserve"> On the other hand, net exports shaved 1.4pp from growth.</w:t>
+        <w:t xml:space="preserve"> On the other hand, net exports subtracted 1.4pp from growth.</w:t>
       </w:r>
       <w:r>
         <w:t xml:space="preserve"> On the supply side, services, accounting for 54.0% of GDP, contributed the most with 0.9pp.</w:t>
       </w:r>
       <w:r>
-        <w:t xml:space="preserve"> Industry (including construction) gave 0.3pp.</w:t>
+        <w:t xml:space="preserve"> Industry (including construction) added 0.3pp.</w:t>
       </w:r>
       <w:r>
         <w:t xml:space="preserve"> Meanwhile, agriculture had trivial contribution to growth this period.</w:t>
@@ -96,16 +96,16 @@
         <w:jc w:val="both"/>
       </w:pPr>
       <w:r>
-        <w:t>Gross capital formation picked up by the biggest margin at 3.8% annual growth.</w:t>
+        <w:t>Gross capital formation increased by the biggest margin at 3.8% annual growth.</w:t>
       </w:r>
       <w:r>
-        <w:t xml:space="preserve"> Private consumption picked up by 2.5%.</w:t>
+        <w:t xml:space="preserve"> Private consumption grew by 2.5%.</w:t>
       </w:r>
       <w:r>
-        <w:t xml:space="preserve"> Government expenditure expanded by 2.2%.</w:t>
+        <w:t xml:space="preserve"> Government expenditure jumped by 2.2%.</w:t>
       </w:r>
       <w:r>
-        <w:t xml:space="preserve"> On the other hand, net exports contracted by 22.3%.</w:t>
+        <w:t xml:space="preserve"> On the other hand, net exports shrank by 22.3%.</w:t>
       </w:r>
     </w:p>
     <w:p>
@@ -124,10 +124,10 @@
         <w:t>Services picked up by the largest edge at 1.6% annual growth.</w:t>
       </w:r>
       <w:r>
-        <w:t xml:space="preserve"> Industry (including construction) grew by 1.0%.</w:t>
+        <w:t xml:space="preserve"> Industry (including construction) jumped by 1.0%.</w:t>
       </w:r>
       <w:r>
-        <w:t xml:space="preserve"> Agriculture expanded by 0.6%.</w:t>
+        <w:t xml:space="preserve"> Agriculture grew by 0.6%.</w:t>
       </w:r>
     </w:p>
     <w:p>
@@ -135,7 +135,7 @@
         <w:pStyle w:val="Heading2"/>
       </w:pPr>
       <w:r>
-        <w:t>Unemployment declined; inflation worsened</w:t>
+        <w:t>Unemployment declined; inflation increased</w:t>
       </w:r>
     </w:p>
     <w:p>
@@ -143,7 +143,7 @@
         <w:jc w:val="both"/>
       </w:pPr>
       <w:r>
-        <w:t>Unemployment rate declined from 4.8% in 2018 to 4.5% in 2019. Consequently, inflation worsened from 2.9% to 4.5%. At the end of the year, the central bank set the policy rate at 3.0%.</w:t>
+        <w:t>Unemployment rate declined from 4.8% in 2018 to 4.5% in 2019. Consequently, inflation increased from 2.9% to 4.5%. At the end of the year, the central bank set the policy rate at 6.25%.</w:t>
       </w:r>
     </w:p>
     <w:p>
@@ -236,7 +236,7 @@
         <w:t xml:space="preserve"> Government expenditure picked up by 1.6%.</w:t>
       </w:r>
       <w:r>
-        <w:t xml:space="preserve"> On the other hand, private consumption and gross capital formation shrank by 22.2% and 6.2%, respectively.</w:t>
+        <w:t xml:space="preserve"> On the other hand, private consumption and gross capital formation declined by 22.2% and 6.2%, respectively.</w:t>
       </w:r>
     </w:p>
     <w:p>
@@ -252,7 +252,7 @@
         <w:jc w:val="both"/>
       </w:pPr>
       <w:r>
-        <w:t>Retail sales contracted by 2.5% year-on-year in October of 2020. Growth in the retail sector improved from a contraction of 3.1% in September, reflecting increased trade activity.</w:t>
+        <w:t>Retail sales contracted by 2.5% year-on-year in October of 2020. Growth in the retail sector jumped from a contraction of 3.1% in September, reflecting increased trade activity.</w:t>
       </w:r>
     </w:p>
     <w:p>
@@ -268,7 +268,7 @@
         <w:jc w:val="both"/>
       </w:pPr>
       <w:r>
-        <w:t>Meanwhile, consumer confidence index was in the negative territory at -22.0 points in Q3 of 2020. Confidence jumped from -30.0 points in the previous quarter. Expectations of consumers about the general economic situation in the next 12 months turned pessimistic at -15.0 points from -20.0 points over the same period, reflecting improved consumer sentiments.</w:t>
+        <w:t>Meanwhile, consumer confidence index was in the negative territory at -22.0 points in Q3 of 2020. Confidence increased from -30.0 points in the previous quarter. Expectations of consumers about the general economic situation in the next 12 months turned pessimistic at -15.0 points from -20.0 points over the same period, reflecting improved consumer sentiments.</w:t>
       </w:r>
     </w:p>
     <w:p>
@@ -284,7 +284,7 @@
         <w:jc w:val="both"/>
       </w:pPr>
       <w:r>
-        <w:t>Industrial production shrank by 5.6% year-on-year in October, a decrease from -5.1% growth in the previous month. Looking at the details, growth in manufacturing declined to -3.5% from -0.7%, while mining and quarrying output growth increased to -8.8% from -9.5%. Meanwhile, growth in water supply, sewerage, waste management &amp; remediation improved to 1.9% from -0.9%, while electricity, gas, steam and air conditioning supply output growth worsened to -3.2% from -2.6%</w:t>
+        <w:t>Industrial production shrank by 5.6% year-on-year in October, a decrease from -5.1% growth in the previous month. Looking at the details, growth in manufacturing declined to -3.5% from -0.7%, while mining and quarrying output growth improved to -8.8% from -9.5%. Meanwhile, growth in water supply, sewerage, waste management &amp; remediation improved to 1.9% from -0.9%, while electricity, gas, steam and air conditioning supply output growth declined to -3.2% from -2.6%</w:t>
       </w:r>
     </w:p>
     <w:p>
@@ -292,7 +292,7 @@
         <w:pStyle w:val="Heading2"/>
       </w:pPr>
       <w:r>
-        <w:t>Inflation slowed down</w:t>
+        <w:t>Inflation jumped</w:t>
       </w:r>
     </w:p>
     <w:p>
@@ -300,7 +300,7 @@
         <w:jc w:val="both"/>
       </w:pPr>
       <w:r>
-        <w:t>Overall inflation slowed down to -1.6% year-on-year in October from -1.4% in the previous month.</w:t>
+        <w:t>Overall inflation jumped to 4.0% year-on-year in October from 3.7% in the previous month. Prices for food products jumped to 4.8% from 4.3%, while housing, rent, water, electricity, gas &amp; other fuels jumped to 3.4% from 3.3%. Transportation improved to -0.1% from 0.5%, while communication improved to 4.3% from 5.2%. Meanwhile, prices for health/medical care jumped to 4.2% from 4.1%, recreation rose to 2.3% from 2.0%, and education slowed down to 1.9% from 2.1%</w:t>
       </w:r>
     </w:p>
     <w:p>
@@ -308,7 +308,7 @@
         <w:jc w:val="both"/>
       </w:pPr>
       <w:r>
-        <w:t>Russian Federation's central bank maintained the official policy rate to 1.75% in November from the same in October.</w:t>
+        <w:t>Russian Federation's central bank maintained the official policy rate to 4.25% in November from the same in October.</w:t>
       </w:r>
     </w:p>
     <w:p>

</xml_diff>